<commit_message>
ajout élément source visualisation des corpus + màj rapport 3
</commit_message>
<xml_diff>
--- a/Rendu/Rendu 3 V2.docx
+++ b/Rendu/Rendu 3 V2.docx
@@ -495,8 +495,13 @@
       <w:pPr>
         <w:pStyle w:val="Sansinterligne"/>
       </w:pPr>
-      <w:r>
-        <w:t>Anamé ROUMY</w:t>
+      <w:proofErr w:type="spellStart"/>
+      <w:r>
+        <w:t>Anamé</w:t>
+      </w:r>
+      <w:proofErr w:type="spellEnd"/>
+      <w:r>
+        <w:t xml:space="preserve"> ROUMY</w:t>
       </w:r>
       <w:r>
         <w:tab/>
@@ -688,8 +693,13 @@
         <w:t xml:space="preserve"> mais ont été complétée ce semestre</w:t>
       </w:r>
       <w:r>
-        <w:t> : des messages publics venant des réseaux sociaux Reddit</w:t>
-      </w:r>
+        <w:t xml:space="preserve"> : des messages publics venant des réseaux sociaux </w:t>
+      </w:r>
+      <w:proofErr w:type="spellStart"/>
+      <w:r>
+        <w:t>Reddit</w:t>
+      </w:r>
+      <w:proofErr w:type="spellEnd"/>
       <w:r>
         <w:rPr>
           <w:rStyle w:val="Appelnotedebasdep"/>
@@ -822,7 +832,15 @@
         <w:t xml:space="preserve"> du site. </w:t>
       </w:r>
       <w:r>
-        <w:t xml:space="preserve">Nous avons néanmoins eu quelques difficultés suite à des mises </w:t>
+        <w:t xml:space="preserve">Nous avons néanmoins </w:t>
+      </w:r>
+      <w:proofErr w:type="gramStart"/>
+      <w:r>
+        <w:t>eu</w:t>
+      </w:r>
+      <w:proofErr w:type="gramEnd"/>
+      <w:r>
+        <w:t xml:space="preserve"> quelques difficultés suite à des mises </w:t>
       </w:r>
       <w:r>
         <w:t>à jour</w:t>
@@ -1154,6 +1172,7 @@
                 <w:lang w:eastAsia="fr-FR"/>
               </w:rPr>
             </w:pPr>
+            <w:proofErr w:type="spellStart"/>
             <w:r>
               <w:rPr>
                 <w:rFonts w:ascii="Calibri" w:eastAsia="Times New Roman" w:hAnsi="Calibri" w:cs="Calibri"/>
@@ -1162,6 +1181,7 @@
               </w:rPr>
               <w:t>pages_links</w:t>
             </w:r>
+            <w:proofErr w:type="spellEnd"/>
           </w:p>
         </w:tc>
         <w:tc>
@@ -1194,8 +1214,18 @@
                 <w:color w:val="000000"/>
                 <w:lang w:eastAsia="fr-FR"/>
               </w:rPr>
-              <w:t>Lien de la page wikipédia</w:t>
-            </w:r>
+              <w:t xml:space="preserve">Lien de la page </w:t>
+            </w:r>
+            <w:proofErr w:type="spellStart"/>
+            <w:r>
+              <w:rPr>
+                <w:rFonts w:ascii="Calibri" w:eastAsia="Times New Roman" w:hAnsi="Calibri" w:cs="Calibri"/>
+                <w:color w:val="000000"/>
+                <w:lang w:eastAsia="fr-FR"/>
+              </w:rPr>
+              <w:t>wikipédia</w:t>
+            </w:r>
+            <w:proofErr w:type="spellEnd"/>
           </w:p>
         </w:tc>
         <w:tc>
@@ -1303,6 +1333,7 @@
                 <w:lang w:eastAsia="fr-FR"/>
               </w:rPr>
             </w:pPr>
+            <w:proofErr w:type="spellStart"/>
             <w:r>
               <w:rPr>
                 <w:rFonts w:ascii="Calibri" w:eastAsia="Times New Roman" w:hAnsi="Calibri" w:cs="Calibri"/>
@@ -1311,6 +1342,7 @@
               </w:rPr>
               <w:t>pages_names</w:t>
             </w:r>
+            <w:proofErr w:type="spellEnd"/>
           </w:p>
         </w:tc>
         <w:tc>
@@ -1460,6 +1492,7 @@
                 <w:lang w:eastAsia="fr-FR"/>
               </w:rPr>
             </w:pPr>
+            <w:proofErr w:type="spellStart"/>
             <w:r>
               <w:rPr>
                 <w:rFonts w:ascii="Calibri" w:eastAsia="Times New Roman" w:hAnsi="Calibri" w:cs="Calibri"/>
@@ -1468,6 +1501,7 @@
               </w:rPr>
               <w:t>subcategory</w:t>
             </w:r>
+            <w:proofErr w:type="spellEnd"/>
           </w:p>
         </w:tc>
         <w:tc>
@@ -1494,14 +1528,34 @@
                 <w:lang w:eastAsia="fr-FR"/>
               </w:rPr>
             </w:pPr>
-            <w:r>
-              <w:rPr>
-                <w:rFonts w:ascii="Calibri" w:eastAsia="Times New Roman" w:hAnsi="Calibri" w:cs="Calibri"/>
-                <w:color w:val="000000"/>
-                <w:lang w:eastAsia="fr-FR"/>
-              </w:rPr>
-              <w:t>Sous catégorie wikipédia</w:t>
-            </w:r>
+            <w:proofErr w:type="spellStart"/>
+            <w:r>
+              <w:rPr>
+                <w:rFonts w:ascii="Calibri" w:eastAsia="Times New Roman" w:hAnsi="Calibri" w:cs="Calibri"/>
+                <w:color w:val="000000"/>
+                <w:lang w:eastAsia="fr-FR"/>
+              </w:rPr>
+              <w:t>Sous catégorie</w:t>
+            </w:r>
+            <w:proofErr w:type="spellEnd"/>
+            <w:r>
+              <w:rPr>
+                <w:rFonts w:ascii="Calibri" w:eastAsia="Times New Roman" w:hAnsi="Calibri" w:cs="Calibri"/>
+                <w:color w:val="000000"/>
+                <w:lang w:eastAsia="fr-FR"/>
+              </w:rPr>
+              <w:t xml:space="preserve"> </w:t>
+            </w:r>
+            <w:proofErr w:type="spellStart"/>
+            <w:r>
+              <w:rPr>
+                <w:rFonts w:ascii="Calibri" w:eastAsia="Times New Roman" w:hAnsi="Calibri" w:cs="Calibri"/>
+                <w:color w:val="000000"/>
+                <w:lang w:eastAsia="fr-FR"/>
+              </w:rPr>
+              <w:t>wikipédia</w:t>
+            </w:r>
+            <w:proofErr w:type="spellEnd"/>
           </w:p>
         </w:tc>
         <w:tc>
@@ -1649,8 +1703,18 @@
                 <w:color w:val="000000"/>
                 <w:lang w:eastAsia="fr-FR"/>
               </w:rPr>
-              <w:t xml:space="preserve"> de la personnne</w:t>
-            </w:r>
+              <w:t xml:space="preserve"> de la </w:t>
+            </w:r>
+            <w:proofErr w:type="spellStart"/>
+            <w:r>
+              <w:rPr>
+                <w:rFonts w:ascii="Calibri" w:eastAsia="Times New Roman" w:hAnsi="Calibri" w:cs="Calibri"/>
+                <w:color w:val="000000"/>
+                <w:lang w:eastAsia="fr-FR"/>
+              </w:rPr>
+              <w:t>personnne</w:t>
+            </w:r>
+            <w:proofErr w:type="spellEnd"/>
           </w:p>
         </w:tc>
         <w:tc>
@@ -1712,9 +1776,59 @@
       <w:r>
         <w:t> : « </w:t>
       </w:r>
-      <w:r>
-        <w:t>Analyzing suicide life stories on Wikipedia with Highway_ star and other textual visualization tools</w:t>
-      </w:r>
+      <w:proofErr w:type="spellStart"/>
+      <w:r>
+        <w:t>Analyzing</w:t>
+      </w:r>
+      <w:proofErr w:type="spellEnd"/>
+      <w:r>
+        <w:t xml:space="preserve"> suicide life stories on </w:t>
+      </w:r>
+      <w:proofErr w:type="spellStart"/>
+      <w:r>
+        <w:t>Wikipedia</w:t>
+      </w:r>
+      <w:proofErr w:type="spellEnd"/>
+      <w:r>
+        <w:t xml:space="preserve"> </w:t>
+      </w:r>
+      <w:proofErr w:type="spellStart"/>
+      <w:r>
+        <w:t>with</w:t>
+      </w:r>
+      <w:proofErr w:type="spellEnd"/>
+      <w:r>
+        <w:t xml:space="preserve"> Highway_ star and </w:t>
+      </w:r>
+      <w:proofErr w:type="spellStart"/>
+      <w:r>
+        <w:t>other</w:t>
+      </w:r>
+      <w:proofErr w:type="spellEnd"/>
+      <w:r>
+        <w:t xml:space="preserve"> </w:t>
+      </w:r>
+      <w:proofErr w:type="spellStart"/>
+      <w:r>
+        <w:t>textual</w:t>
+      </w:r>
+      <w:proofErr w:type="spellEnd"/>
+      <w:r>
+        <w:t xml:space="preserve"> </w:t>
+      </w:r>
+      <w:proofErr w:type="spellStart"/>
+      <w:r>
+        <w:t>visualization</w:t>
+      </w:r>
+      <w:proofErr w:type="spellEnd"/>
+      <w:r>
+        <w:t xml:space="preserve"> </w:t>
+      </w:r>
+      <w:proofErr w:type="spellStart"/>
+      <w:r>
+        <w:t>tools</w:t>
+      </w:r>
+      <w:proofErr w:type="spellEnd"/>
       <w:r>
         <w:t> »</w:t>
       </w:r>
@@ -1733,12 +1847,22 @@
         <w:pStyle w:val="Titre2"/>
       </w:pPr>
       <w:r>
-        <w:t>1.2 Données Reddit</w:t>
-      </w:r>
-    </w:p>
-    <w:p>
-      <w:r>
-        <w:t>Reddit est no</w:t>
+        <w:t xml:space="preserve">1.2 Données </w:t>
+      </w:r>
+      <w:proofErr w:type="spellStart"/>
+      <w:r>
+        <w:t>Reddit</w:t>
+      </w:r>
+      <w:proofErr w:type="spellEnd"/>
+    </w:p>
+    <w:p>
+      <w:proofErr w:type="spellStart"/>
+      <w:r>
+        <w:t>Reddit</w:t>
+      </w:r>
+      <w:proofErr w:type="spellEnd"/>
+      <w:r>
+        <w:t xml:space="preserve"> est no</w:t>
       </w:r>
       <w:r>
         <w:t>tre deuxième source de données</w:t>
@@ -1756,11 +1880,16 @@
         <w:t xml:space="preserve">de </w:t>
       </w:r>
       <w:r>
-        <w:t>textes publiés sur des fils appelés des « subreddit</w:t>
+        <w:t>textes publiés sur des fils appelés des « </w:t>
+      </w:r>
+      <w:proofErr w:type="spellStart"/>
+      <w:r>
+        <w:t>subreddit</w:t>
       </w:r>
       <w:r>
         <w:t>s</w:t>
       </w:r>
+      <w:proofErr w:type="spellEnd"/>
       <w:r>
         <w:t> ». Chaque fil possède un thème, ce qui est très pratique pour identifier les publications à caractère suicidaire</w:t>
       </w:r>
@@ -1810,7 +1939,15 @@
         <w:t>ce sont</w:t>
       </w:r>
       <w:r>
-        <w:t xml:space="preserve"> en effet des extractions au format .json. L’extraction fournie</w:t>
+        <w:t xml:space="preserve"> en effet des extractions au </w:t>
+      </w:r>
+      <w:proofErr w:type="gramStart"/>
+      <w:r>
+        <w:t>format .json</w:t>
+      </w:r>
+      <w:proofErr w:type="gramEnd"/>
+      <w:r>
+        <w:t>. L’extraction fournie</w:t>
       </w:r>
       <w:r>
         <w:t xml:space="preserve"> notamment</w:t>
@@ -2218,6 +2355,7 @@
                 <w:lang w:eastAsia="fr-FR"/>
               </w:rPr>
             </w:pPr>
+            <w:proofErr w:type="spellStart"/>
             <w:r>
               <w:rPr>
                 <w:rFonts w:ascii="Calibri" w:eastAsia="Times New Roman" w:hAnsi="Calibri" w:cs="Calibri"/>
@@ -2226,6 +2364,7 @@
               </w:rPr>
               <w:t>text</w:t>
             </w:r>
+            <w:proofErr w:type="spellEnd"/>
           </w:p>
         </w:tc>
         <w:tc>
@@ -2359,6 +2498,7 @@
                 <w:lang w:eastAsia="fr-FR"/>
               </w:rPr>
             </w:pPr>
+            <w:proofErr w:type="spellStart"/>
             <w:r>
               <w:rPr>
                 <w:rFonts w:ascii="Calibri" w:eastAsia="Times New Roman" w:hAnsi="Calibri" w:cs="Calibri"/>
@@ -2367,6 +2507,7 @@
               </w:rPr>
               <w:t>title</w:t>
             </w:r>
+            <w:proofErr w:type="spellEnd"/>
           </w:p>
         </w:tc>
         <w:tc>
@@ -2500,6 +2641,7 @@
                 <w:lang w:eastAsia="fr-FR"/>
               </w:rPr>
             </w:pPr>
+            <w:proofErr w:type="spellStart"/>
             <w:r>
               <w:rPr>
                 <w:rFonts w:ascii="Calibri" w:eastAsia="Times New Roman" w:hAnsi="Calibri" w:cs="Calibri"/>
@@ -2508,6 +2650,7 @@
               </w:rPr>
               <w:t>subreddit</w:t>
             </w:r>
+            <w:proofErr w:type="spellEnd"/>
           </w:p>
         </w:tc>
         <w:tc>
@@ -2641,6 +2784,7 @@
                 <w:lang w:eastAsia="fr-FR"/>
               </w:rPr>
             </w:pPr>
+            <w:proofErr w:type="spellStart"/>
             <w:r>
               <w:rPr>
                 <w:rFonts w:ascii="Calibri" w:eastAsia="Times New Roman" w:hAnsi="Calibri" w:cs="Calibri"/>
@@ -2649,6 +2793,7 @@
               </w:rPr>
               <w:t>creation</w:t>
             </w:r>
+            <w:proofErr w:type="spellEnd"/>
           </w:p>
         </w:tc>
         <w:tc>
@@ -2724,7 +2869,15 @@
     <w:p/>
     <w:p>
       <w:r>
-        <w:t>Les individus s’exprimant sur Reddit le font de leur plein gré et ont connaissance du caractère public de leurs publications. Il est acceptable d’utiliser cette source de données pour notre projet. Néanmoins, au regard du charactère très personnel de certaines des publications et de la méconnaissance des usages possibles de leurs données</w:t>
+        <w:t xml:space="preserve">Les individus s’exprimant sur </w:t>
+      </w:r>
+      <w:proofErr w:type="spellStart"/>
+      <w:r>
+        <w:t>Reddit</w:t>
+      </w:r>
+      <w:proofErr w:type="spellEnd"/>
+      <w:r>
+        <w:t xml:space="preserve"> le font de leur plein gré et ont connaissance du caractère public de leurs publications. Il est acceptable d’utiliser cette source de données pour notre projet. Néanmoins, au regard du charactère très personnel de certaines des publications et de la méconnaissance des usages possibles de leurs données</w:t>
       </w:r>
       <w:r>
         <w:t>, surtout de la part des plus jeunes</w:t>
@@ -2785,8 +2938,13 @@
         <w:t xml:space="preserve">Les données </w:t>
       </w:r>
       <w:r>
-        <w:t>extraites sont toutes au format .json</w:t>
-      </w:r>
+        <w:t xml:space="preserve">extraites sont toutes au </w:t>
+      </w:r>
+      <w:proofErr w:type="gramStart"/>
+      <w:r>
+        <w:t>format .json</w:t>
+      </w:r>
+      <w:proofErr w:type="gramEnd"/>
       <w:r>
         <w:t>. I</w:t>
       </w:r>
@@ -2794,7 +2952,15 @@
         <w:t>l faut remarquer que la structure interne des documents importée</w:t>
       </w:r>
       <w:r>
-        <w:t xml:space="preserve"> n’est pas la même en fonction du moment où elles sont étés importées. De façon synthétique, voici les différents noms de variables utiles et leur contenu :</w:t>
+        <w:t xml:space="preserve"> n’est pas la même en fonction du moment où elles sont </w:t>
+      </w:r>
+      <w:proofErr w:type="gramStart"/>
+      <w:r>
+        <w:t>étés importées</w:t>
+      </w:r>
+      <w:proofErr w:type="gramEnd"/>
+      <w:r>
+        <w:t>. De façon synthétique, voici les différents noms de variables utiles et leur contenu :</w:t>
       </w:r>
     </w:p>
     <w:tbl>
@@ -3196,6 +3362,7 @@
                 <w:lang w:eastAsia="fr-FR"/>
               </w:rPr>
             </w:pPr>
+            <w:proofErr w:type="spellStart"/>
             <w:r>
               <w:rPr>
                 <w:rFonts w:ascii="Calibri" w:eastAsia="Times New Roman" w:hAnsi="Calibri" w:cs="Calibri"/>
@@ -3204,6 +3371,7 @@
               </w:rPr>
               <w:t>origin</w:t>
             </w:r>
+            <w:proofErr w:type="spellEnd"/>
           </w:p>
         </w:tc>
         <w:tc>
@@ -3337,6 +3505,7 @@
                 <w:lang w:eastAsia="fr-FR"/>
               </w:rPr>
             </w:pPr>
+            <w:proofErr w:type="spellStart"/>
             <w:r>
               <w:rPr>
                 <w:rFonts w:ascii="Calibri" w:eastAsia="Times New Roman" w:hAnsi="Calibri" w:cs="Calibri"/>
@@ -3345,6 +3514,7 @@
               </w:rPr>
               <w:t>created_at</w:t>
             </w:r>
+            <w:proofErr w:type="spellEnd"/>
           </w:p>
         </w:tc>
         <w:tc>
@@ -3478,6 +3648,7 @@
                 <w:lang w:eastAsia="fr-FR"/>
               </w:rPr>
             </w:pPr>
+            <w:proofErr w:type="spellStart"/>
             <w:r>
               <w:rPr>
                 <w:rFonts w:ascii="Calibri" w:eastAsia="Times New Roman" w:hAnsi="Calibri" w:cs="Calibri"/>
@@ -3486,6 +3657,7 @@
               </w:rPr>
               <w:t>text</w:t>
             </w:r>
+            <w:proofErr w:type="spellEnd"/>
           </w:p>
         </w:tc>
         <w:tc>
@@ -3619,6 +3791,7 @@
                 <w:lang w:eastAsia="fr-FR"/>
               </w:rPr>
             </w:pPr>
+            <w:proofErr w:type="spellStart"/>
             <w:r>
               <w:rPr>
                 <w:rFonts w:ascii="Calibri" w:eastAsia="Times New Roman" w:hAnsi="Calibri" w:cs="Calibri"/>
@@ -3627,6 +3800,7 @@
               </w:rPr>
               <w:t>full_text</w:t>
             </w:r>
+            <w:proofErr w:type="spellEnd"/>
           </w:p>
         </w:tc>
         <w:tc>
@@ -3702,7 +3876,15 @@
     <w:p/>
     <w:p>
       <w:r>
-        <w:t>Tout comme pour Reddit, les publications provenant de Twitter sont volontairement écrite</w:t>
+        <w:t xml:space="preserve">Tout comme pour </w:t>
+      </w:r>
+      <w:proofErr w:type="spellStart"/>
+      <w:r>
+        <w:t>Reddit</w:t>
+      </w:r>
+      <w:proofErr w:type="spellEnd"/>
+      <w:r>
+        <w:t>, les publications provenant de Twitter sont volontairement écrite</w:t>
       </w:r>
       <w:r>
         <w:t>s</w:t>
@@ -3717,7 +3899,23 @@
         <w:t>supposément</w:t>
       </w:r>
       <w:r>
-        <w:t xml:space="preserve"> fais des tentatives de suicide et les autres, on considère que certains mots sont révélateurs d’une tentative de suicide tels que suicide, depressed, gun,… </w:t>
+        <w:t xml:space="preserve"> fais des tentatives de suicide et les autres, on considère que certains mots sont révélateurs d’une tentative de suicide tels que suicide, </w:t>
+      </w:r>
+      <w:proofErr w:type="spellStart"/>
+      <w:r>
+        <w:t>depressed</w:t>
+      </w:r>
+      <w:proofErr w:type="spellEnd"/>
+      <w:r>
+        <w:t xml:space="preserve">, </w:t>
+      </w:r>
+      <w:proofErr w:type="gramStart"/>
+      <w:r>
+        <w:t>gun,…</w:t>
+      </w:r>
+      <w:proofErr w:type="gramEnd"/>
+      <w:r>
+        <w:t xml:space="preserve"> </w:t>
       </w:r>
       <w:r>
         <w:t>Cette façon de départager les publications est la seule que nous ayons même s’il est vrai qu’avoir écrit une publication contenant le mot suicide n’implique pas que nous allons faire une tentative de suicide.</w:t>
@@ -3763,7 +3961,15 @@
         <w:t>à se poser</w:t>
       </w:r>
       <w:r>
-        <w:t xml:space="preserve"> sont les mêmes que celles pour les données provenant de Reddit. </w:t>
+        <w:t xml:space="preserve"> sont les mêmes que celles pour les données provenant de </w:t>
+      </w:r>
+      <w:proofErr w:type="spellStart"/>
+      <w:r>
+        <w:t>Reddit</w:t>
+      </w:r>
+      <w:proofErr w:type="spellEnd"/>
+      <w:r>
+        <w:t xml:space="preserve">. </w:t>
       </w:r>
     </w:p>
     <w:p/>
@@ -3772,7 +3978,15 @@
         <w:t xml:space="preserve">On considère pour les trois sources de données, deux classes possibles par texte : Tentative de Suicide (TS) et </w:t>
       </w:r>
       <w:r>
-        <w:t xml:space="preserve">pas de Tentative de Suicide (non TS). </w:t>
+        <w:t>pas de Tentative de Suicide (</w:t>
+      </w:r>
+      <w:proofErr w:type="gramStart"/>
+      <w:r>
+        <w:t>non TS</w:t>
+      </w:r>
+      <w:proofErr w:type="gramEnd"/>
+      <w:r>
+        <w:t xml:space="preserve">). </w:t>
       </w:r>
       <w:r>
         <w:t>Les labels sont attribués selon les critères du tableau ci-dessous.</w:t>
@@ -4026,7 +4240,25 @@
                 <w:color w:val="000000"/>
                 <w:lang w:eastAsia="fr-FR"/>
               </w:rPr>
-              <w:t>Biographies des personnes mortes après s'être suicidées. Elles sont listées dans la catégorie Wikipédia "List of death by suicide".</w:t>
+              <w:t xml:space="preserve">Biographies des personnes mortes après s'être suicidées. Elles sont listées dans la catégorie Wikipédia "List of </w:t>
+            </w:r>
+            <w:proofErr w:type="spellStart"/>
+            <w:r>
+              <w:rPr>
+                <w:rFonts w:ascii="Calibri" w:eastAsia="Times New Roman" w:hAnsi="Calibri" w:cs="Calibri"/>
+                <w:color w:val="000000"/>
+                <w:lang w:eastAsia="fr-FR"/>
+              </w:rPr>
+              <w:t>death</w:t>
+            </w:r>
+            <w:proofErr w:type="spellEnd"/>
+            <w:r>
+              <w:rPr>
+                <w:rFonts w:ascii="Calibri" w:eastAsia="Times New Roman" w:hAnsi="Calibri" w:cs="Calibri"/>
+                <w:color w:val="000000"/>
+                <w:lang w:eastAsia="fr-FR"/>
+              </w:rPr>
+              <w:t xml:space="preserve"> by suicide".</w:t>
             </w:r>
           </w:p>
         </w:tc>
@@ -4059,7 +4291,97 @@
                 <w:color w:val="000000"/>
                 <w:lang w:eastAsia="fr-FR"/>
               </w:rPr>
-              <w:t>Personnes listées dans les catégories "American film actors", "American film actress", "Political artists" et "Artists authors".</w:t>
+              <w:t xml:space="preserve">Personnes listées dans les catégories "American film </w:t>
+            </w:r>
+            <w:proofErr w:type="spellStart"/>
+            <w:r>
+              <w:rPr>
+                <w:rFonts w:ascii="Calibri" w:eastAsia="Times New Roman" w:hAnsi="Calibri" w:cs="Calibri"/>
+                <w:color w:val="000000"/>
+                <w:lang w:eastAsia="fr-FR"/>
+              </w:rPr>
+              <w:t>actors</w:t>
+            </w:r>
+            <w:proofErr w:type="spellEnd"/>
+            <w:r>
+              <w:rPr>
+                <w:rFonts w:ascii="Calibri" w:eastAsia="Times New Roman" w:hAnsi="Calibri" w:cs="Calibri"/>
+                <w:color w:val="000000"/>
+                <w:lang w:eastAsia="fr-FR"/>
+              </w:rPr>
+              <w:t xml:space="preserve">", "American film </w:t>
+            </w:r>
+            <w:proofErr w:type="spellStart"/>
+            <w:r>
+              <w:rPr>
+                <w:rFonts w:ascii="Calibri" w:eastAsia="Times New Roman" w:hAnsi="Calibri" w:cs="Calibri"/>
+                <w:color w:val="000000"/>
+                <w:lang w:eastAsia="fr-FR"/>
+              </w:rPr>
+              <w:t>actress</w:t>
+            </w:r>
+            <w:proofErr w:type="spellEnd"/>
+            <w:r>
+              <w:rPr>
+                <w:rFonts w:ascii="Calibri" w:eastAsia="Times New Roman" w:hAnsi="Calibri" w:cs="Calibri"/>
+                <w:color w:val="000000"/>
+                <w:lang w:eastAsia="fr-FR"/>
+              </w:rPr>
+              <w:t>", "</w:t>
+            </w:r>
+            <w:proofErr w:type="spellStart"/>
+            <w:r>
+              <w:rPr>
+                <w:rFonts w:ascii="Calibri" w:eastAsia="Times New Roman" w:hAnsi="Calibri" w:cs="Calibri"/>
+                <w:color w:val="000000"/>
+                <w:lang w:eastAsia="fr-FR"/>
+              </w:rPr>
+              <w:t>Political</w:t>
+            </w:r>
+            <w:proofErr w:type="spellEnd"/>
+            <w:r>
+              <w:rPr>
+                <w:rFonts w:ascii="Calibri" w:eastAsia="Times New Roman" w:hAnsi="Calibri" w:cs="Calibri"/>
+                <w:color w:val="000000"/>
+                <w:lang w:eastAsia="fr-FR"/>
+              </w:rPr>
+              <w:t xml:space="preserve"> </w:t>
+            </w:r>
+            <w:proofErr w:type="spellStart"/>
+            <w:r>
+              <w:rPr>
+                <w:rFonts w:ascii="Calibri" w:eastAsia="Times New Roman" w:hAnsi="Calibri" w:cs="Calibri"/>
+                <w:color w:val="000000"/>
+                <w:lang w:eastAsia="fr-FR"/>
+              </w:rPr>
+              <w:t>artists</w:t>
+            </w:r>
+            <w:proofErr w:type="spellEnd"/>
+            <w:r>
+              <w:rPr>
+                <w:rFonts w:ascii="Calibri" w:eastAsia="Times New Roman" w:hAnsi="Calibri" w:cs="Calibri"/>
+                <w:color w:val="000000"/>
+                <w:lang w:eastAsia="fr-FR"/>
+              </w:rPr>
+              <w:t xml:space="preserve">" et "Artists </w:t>
+            </w:r>
+            <w:proofErr w:type="spellStart"/>
+            <w:r>
+              <w:rPr>
+                <w:rFonts w:ascii="Calibri" w:eastAsia="Times New Roman" w:hAnsi="Calibri" w:cs="Calibri"/>
+                <w:color w:val="000000"/>
+                <w:lang w:eastAsia="fr-FR"/>
+              </w:rPr>
+              <w:t>authors</w:t>
+            </w:r>
+            <w:proofErr w:type="spellEnd"/>
+            <w:r>
+              <w:rPr>
+                <w:rFonts w:ascii="Calibri" w:eastAsia="Times New Roman" w:hAnsi="Calibri" w:cs="Calibri"/>
+                <w:color w:val="000000"/>
+                <w:lang w:eastAsia="fr-FR"/>
+              </w:rPr>
+              <w:t>".</w:t>
             </w:r>
           </w:p>
         </w:tc>
@@ -4092,6 +4414,7 @@
                 <w:lang w:eastAsia="fr-FR"/>
               </w:rPr>
             </w:pPr>
+            <w:proofErr w:type="spellStart"/>
             <w:r>
               <w:rPr>
                 <w:rFonts w:ascii="Calibri" w:eastAsia="Times New Roman" w:hAnsi="Calibri" w:cs="Calibri"/>
@@ -4100,6 +4423,7 @@
               </w:rPr>
               <w:t>Reddit</w:t>
             </w:r>
+            <w:proofErr w:type="spellEnd"/>
           </w:p>
         </w:tc>
         <w:tc>
@@ -4131,7 +4455,61 @@
                 <w:color w:val="000000"/>
                 <w:lang w:eastAsia="fr-FR"/>
               </w:rPr>
-              <w:t>Publications des fils "Suicidal_Thoughts" et "SuicideWatch". Ce sont des témoingnages de tentatives de suicides et des pensées suicidaires.</w:t>
+              <w:t>Publications des fils "</w:t>
+            </w:r>
+            <w:proofErr w:type="spellStart"/>
+            <w:r>
+              <w:rPr>
+                <w:rFonts w:ascii="Calibri" w:eastAsia="Times New Roman" w:hAnsi="Calibri" w:cs="Calibri"/>
+                <w:color w:val="000000"/>
+                <w:lang w:eastAsia="fr-FR"/>
+              </w:rPr>
+              <w:t>Suicidal_Thoughts</w:t>
+            </w:r>
+            <w:proofErr w:type="spellEnd"/>
+            <w:r>
+              <w:rPr>
+                <w:rFonts w:ascii="Calibri" w:eastAsia="Times New Roman" w:hAnsi="Calibri" w:cs="Calibri"/>
+                <w:color w:val="000000"/>
+                <w:lang w:eastAsia="fr-FR"/>
+              </w:rPr>
+              <w:t>" et "</w:t>
+            </w:r>
+            <w:proofErr w:type="spellStart"/>
+            <w:r>
+              <w:rPr>
+                <w:rFonts w:ascii="Calibri" w:eastAsia="Times New Roman" w:hAnsi="Calibri" w:cs="Calibri"/>
+                <w:color w:val="000000"/>
+                <w:lang w:eastAsia="fr-FR"/>
+              </w:rPr>
+              <w:t>SuicideWatch</w:t>
+            </w:r>
+            <w:proofErr w:type="spellEnd"/>
+            <w:r>
+              <w:rPr>
+                <w:rFonts w:ascii="Calibri" w:eastAsia="Times New Roman" w:hAnsi="Calibri" w:cs="Calibri"/>
+                <w:color w:val="000000"/>
+                <w:lang w:eastAsia="fr-FR"/>
+              </w:rPr>
+              <w:t xml:space="preserve">". Ce sont des </w:t>
+            </w:r>
+            <w:proofErr w:type="spellStart"/>
+            <w:r>
+              <w:rPr>
+                <w:rFonts w:ascii="Calibri" w:eastAsia="Times New Roman" w:hAnsi="Calibri" w:cs="Calibri"/>
+                <w:color w:val="000000"/>
+                <w:lang w:eastAsia="fr-FR"/>
+              </w:rPr>
+              <w:t>témoingnages</w:t>
+            </w:r>
+            <w:proofErr w:type="spellEnd"/>
+            <w:r>
+              <w:rPr>
+                <w:rFonts w:ascii="Calibri" w:eastAsia="Times New Roman" w:hAnsi="Calibri" w:cs="Calibri"/>
+                <w:color w:val="000000"/>
+                <w:lang w:eastAsia="fr-FR"/>
+              </w:rPr>
+              <w:t xml:space="preserve"> de tentatives de suicides et des pensées suicidaires.</w:t>
             </w:r>
           </w:p>
         </w:tc>
@@ -4164,7 +4542,43 @@
                 <w:color w:val="000000"/>
                 <w:lang w:eastAsia="fr-FR"/>
               </w:rPr>
-              <w:t>Publications des fils "AskReddit","DecidingToBeBetter","Happy". Ce sont des publications de personnes qui vont globalement bien.</w:t>
+              <w:t>Publications des fils "</w:t>
+            </w:r>
+            <w:proofErr w:type="spellStart"/>
+            <w:r>
+              <w:rPr>
+                <w:rFonts w:ascii="Calibri" w:eastAsia="Times New Roman" w:hAnsi="Calibri" w:cs="Calibri"/>
+                <w:color w:val="000000"/>
+                <w:lang w:eastAsia="fr-FR"/>
+              </w:rPr>
+              <w:t>AskReddit</w:t>
+            </w:r>
+            <w:proofErr w:type="spellEnd"/>
+            <w:r>
+              <w:rPr>
+                <w:rFonts w:ascii="Calibri" w:eastAsia="Times New Roman" w:hAnsi="Calibri" w:cs="Calibri"/>
+                <w:color w:val="000000"/>
+                <w:lang w:eastAsia="fr-FR"/>
+              </w:rPr>
+              <w:t>","</w:t>
+            </w:r>
+            <w:proofErr w:type="spellStart"/>
+            <w:r>
+              <w:rPr>
+                <w:rFonts w:ascii="Calibri" w:eastAsia="Times New Roman" w:hAnsi="Calibri" w:cs="Calibri"/>
+                <w:color w:val="000000"/>
+                <w:lang w:eastAsia="fr-FR"/>
+              </w:rPr>
+              <w:t>DecidingToBeBetter</w:t>
+            </w:r>
+            <w:proofErr w:type="spellEnd"/>
+            <w:r>
+              <w:rPr>
+                <w:rFonts w:ascii="Calibri" w:eastAsia="Times New Roman" w:hAnsi="Calibri" w:cs="Calibri"/>
+                <w:color w:val="000000"/>
+                <w:lang w:eastAsia="fr-FR"/>
+              </w:rPr>
+              <w:t>","Happy". Ce sont des publications de personnes qui vont globalement bien.</w:t>
             </w:r>
           </w:p>
         </w:tc>
@@ -4302,7 +4716,15 @@
     </w:p>
     <w:p>
       <w:r>
-        <w:t xml:space="preserve">Pour entrainer nos algorithmes de prédiction, nous avons choisi d’utiliser de mettre en forme et de changer le format des jeux de données à l’aide du logiciel R. Les jeux de données ont tous été passés au format .csv pour faciliter leur import sur des notebooks python qui contiennent les algorithmes de prédiction. Ils ont aussi été modifiés pour correspondre au format de lecture du logiciel Iramuteq qui a </w:t>
+        <w:t xml:space="preserve">Pour entrainer nos algorithmes de prédiction, nous avons choisi d’utiliser de mettre en forme et de changer le format des jeux de données à l’aide du logiciel R. Les jeux de données ont tous été passés au format .csv pour faciliter leur import sur des notebooks python qui contiennent les algorithmes de prédiction. Ils ont aussi été modifiés pour correspondre au format de lecture du logiciel </w:t>
+      </w:r>
+      <w:proofErr w:type="spellStart"/>
+      <w:r>
+        <w:t>Iramuteq</w:t>
+      </w:r>
+      <w:proofErr w:type="spellEnd"/>
+      <w:r>
+        <w:t xml:space="preserve"> qui a </w:t>
       </w:r>
       <w:r>
         <w:t>servi</w:t>
@@ -4327,6 +4749,9 @@
     </w:p>
     <w:p>
       <w:r>
+        <w:rPr>
+          <w:noProof/>
+        </w:rPr>
         <w:drawing>
           <wp:inline distT="0" distB="0" distL="0" distR="0" wp14:anchorId="118F2953" wp14:editId="7D772CAA">
             <wp:extent cx="5731510" cy="1113155"/>
@@ -4452,16 +4877,7 @@
           <w:sz w:val="16"/>
           <w:szCs w:val="16"/>
         </w:rPr>
-        <w:t xml:space="preserve"> </w:t>
-      </w:r>
-      <w:r>
-        <w:rPr>
-          <w:i/>
-          <w:iCs/>
-          <w:sz w:val="16"/>
-          <w:szCs w:val="16"/>
-        </w:rPr>
-        <w:t>total dans le corpus de texte</w:t>
+        <w:t xml:space="preserve"> total dans le corpus de texte</w:t>
       </w:r>
     </w:p>
     <w:p>
@@ -4499,16 +4915,7 @@
           <w:sz w:val="16"/>
           <w:szCs w:val="16"/>
         </w:rPr>
-        <w:t>d</w:t>
-      </w:r>
-      <w:r>
-        <w:rPr>
-          <w:i/>
-          <w:iCs/>
-          <w:sz w:val="16"/>
-          <w:szCs w:val="16"/>
-        </w:rPr>
-        <w:t>ans le corpus de texte</w:t>
+        <w:t>dans le corpus de texte</w:t>
       </w:r>
     </w:p>
     <w:p>
@@ -4541,71 +4948,24 @@
           <w:szCs w:val="16"/>
         </w:rPr>
       </w:pPr>
-      <w:r>
-        <w:rPr>
-          <w:noProof/>
-        </w:rPr>
-        <w:drawing>
-          <wp:inline distT="0" distB="0" distL="0" distR="0" wp14:anchorId="7FFA4DF3" wp14:editId="67F43DC2">
-            <wp:extent cx="5731510" cy="372745"/>
-            <wp:effectExtent l="0" t="0" r="2540" b="8255"/>
-            <wp:docPr id="20" name="Image 20"/>
-            <wp:cNvGraphicFramePr>
-              <a:graphicFrameLocks xmlns:a="http://schemas.openxmlformats.org/drawingml/2006/main" noChangeAspect="1"/>
-            </wp:cNvGraphicFramePr>
-            <a:graphic xmlns:a="http://schemas.openxmlformats.org/drawingml/2006/main">
-              <a:graphicData uri="http://schemas.openxmlformats.org/drawingml/2006/picture">
-                <pic:pic xmlns:pic="http://schemas.openxmlformats.org/drawingml/2006/picture">
-                  <pic:nvPicPr>
-                    <pic:cNvPr id="1" name=""/>
-                    <pic:cNvPicPr/>
-                  </pic:nvPicPr>
-                  <pic:blipFill>
-                    <a:blip r:embed="rId11"/>
-                    <a:stretch>
-                      <a:fillRect/>
-                    </a:stretch>
-                  </pic:blipFill>
-                  <pic:spPr>
-                    <a:xfrm>
-                      <a:off x="0" y="0"/>
-                      <a:ext cx="5731510" cy="372745"/>
-                    </a:xfrm>
-                    <a:prstGeom prst="rect">
-                      <a:avLst/>
-                    </a:prstGeom>
-                  </pic:spPr>
-                </pic:pic>
-              </a:graphicData>
-            </a:graphic>
-          </wp:inline>
-        </w:drawing>
-      </w:r>
     </w:p>
     <w:p>
       <w:r>
         <w:t xml:space="preserve">Le nombre d’occurrence correspond au nombre total de mots dans tous les textes </w:t>
       </w:r>
       <w:r>
-        <w:t>du corpus de textes. Le nombre de formes correspond au nombre de mots différents u</w:t>
-      </w:r>
-      <w:r>
-        <w:rPr>
-          <w:noProof/>
-        </w:rPr>
-        <w:t xml:space="preserve"> </w:t>
-      </w:r>
-      <w:r>
-        <w:t xml:space="preserve"> </w:t>
-      </w:r>
-      <w:r>
-        <w:t>tilisés dans tout le corpus de textes. Un hapax est un mot qui n’a été utilisé qu’une seule fois dans tout le corpus, les noms de villes des biographies Wikipédia sont souvent des hapax.</w:t>
-      </w:r>
-    </w:p>
-    <w:p>
-      <w:r>
-        <w:t>On remarque que généralement nous possédons moins de textes labellisés comme TS que de non TS</w:t>
-      </w:r>
+        <w:t>du corpus de textes. Le nombre de formes correspond au nombre de mots différents utilisés dans tout le corpus de textes. Un hapax est un mot qui n’a été utilisé qu’une seule fois dans tout le corpus, les noms de villes des biographies Wikipédia sont souvent des hapax.</w:t>
+      </w:r>
+    </w:p>
+    <w:p>
+      <w:r>
+        <w:t xml:space="preserve">On remarque que généralement nous possédons moins de textes labellisés comme TS que de </w:t>
+      </w:r>
+      <w:proofErr w:type="gramStart"/>
+      <w:r>
+        <w:t>non TS</w:t>
+      </w:r>
+      <w:proofErr w:type="gramEnd"/>
       <w:r>
         <w:t>. L</w:t>
       </w:r>
@@ -4616,13 +4976,37 @@
         <w:t xml:space="preserve"> dans les algorithmes de prédiction.</w:t>
       </w:r>
       <w:r>
-        <w:t xml:space="preserve"> Ce rééquilibrage est fait en sélectionnant au hasard le nombre de textes non TS équivalent au nombre de textes TS avec python.</w:t>
-      </w:r>
-      <w:r>
-        <w:t xml:space="preserve"> Fait remarquable : les textes provenant de Twitter sont beaucoup plus courts en moyenne que ceux de Reddit et de Wikipédia</w:t>
-      </w:r>
-      <w:r>
-        <w:t>. Les textes provenant de Twitter sont en moyenne composés de 27 mots contre 303 pour Wikipédia et 290 pour Reddit.</w:t>
+        <w:t xml:space="preserve"> Ce rééquilibrage est fait en sélectionnant au hasard le nombre de textes </w:t>
+      </w:r>
+      <w:proofErr w:type="gramStart"/>
+      <w:r>
+        <w:t>non TS</w:t>
+      </w:r>
+      <w:proofErr w:type="gramEnd"/>
+      <w:r>
+        <w:t xml:space="preserve"> équivalent au nombre de textes TS avec python.</w:t>
+      </w:r>
+      <w:r>
+        <w:t xml:space="preserve"> Fait remarquable : les textes provenant de Twitter sont beaucoup plus courts en moyenne que ceux de </w:t>
+      </w:r>
+      <w:proofErr w:type="spellStart"/>
+      <w:r>
+        <w:t>Reddit</w:t>
+      </w:r>
+      <w:proofErr w:type="spellEnd"/>
+      <w:r>
+        <w:t xml:space="preserve"> et de Wikipédia</w:t>
+      </w:r>
+      <w:r>
+        <w:t xml:space="preserve">. Les textes provenant de Twitter sont en moyenne composés de 27 mots contre 303 pour Wikipédia et 290 pour </w:t>
+      </w:r>
+      <w:proofErr w:type="spellStart"/>
+      <w:r>
+        <w:t>Reddit</w:t>
+      </w:r>
+      <w:proofErr w:type="spellEnd"/>
+      <w:r>
+        <w:t>.</w:t>
       </w:r>
     </w:p>
     <w:p>
@@ -4673,8 +5057,37 @@
         <w:t>e</w:t>
       </w:r>
       <w:r>
-        <w:t xml:space="preserve"> une grande présence d’adjectifs tels que young, early, old, short,..</w:t>
-      </w:r>
+        <w:t xml:space="preserve"> une grande présence d’adjectifs tels que </w:t>
+      </w:r>
+      <w:proofErr w:type="spellStart"/>
+      <w:r>
+        <w:t>young</w:t>
+      </w:r>
+      <w:proofErr w:type="spellEnd"/>
+      <w:r>
+        <w:t xml:space="preserve">, </w:t>
+      </w:r>
+      <w:proofErr w:type="spellStart"/>
+      <w:r>
+        <w:t>early</w:t>
+      </w:r>
+      <w:proofErr w:type="spellEnd"/>
+      <w:r>
+        <w:t xml:space="preserve">, </w:t>
+      </w:r>
+      <w:proofErr w:type="spellStart"/>
+      <w:r>
+        <w:t>old</w:t>
+      </w:r>
+      <w:proofErr w:type="spellEnd"/>
+      <w:r>
+        <w:t xml:space="preserve">, </w:t>
+      </w:r>
+      <w:proofErr w:type="gramStart"/>
+      <w:r>
+        <w:t>short,..</w:t>
+      </w:r>
+      <w:proofErr w:type="gramEnd"/>
     </w:p>
     <w:p>
       <w:r>
@@ -4729,26 +5142,37 @@
                             <w:r>
                               <w:t xml:space="preserve">Figure </w:t>
                             </w:r>
+                            <w:fldSimple w:instr=" SEQ Figure \* ARABIC ">
+                              <w:r>
+                                <w:rPr>
+                                  <w:noProof/>
+                                </w:rPr>
+                                <w:t>1</w:t>
+                              </w:r>
+                            </w:fldSimple>
                             <w:r>
-                              <w:fldChar w:fldCharType="begin"/>
+                              <w:t xml:space="preserve"> : Nuage de mots formes actives - Wikipédia - List of </w:t>
                             </w:r>
+                            <w:proofErr w:type="spellStart"/>
                             <w:r>
-                              <w:instrText xml:space="preserve"> SEQ Figure \* ARABIC </w:instrText>
+                              <w:t>actors</w:t>
                             </w:r>
+                            <w:proofErr w:type="spellEnd"/>
                             <w:r>
-                              <w:fldChar w:fldCharType="separate"/>
+                              <w:t xml:space="preserve">, List of </w:t>
                             </w:r>
+                            <w:proofErr w:type="spellStart"/>
+                            <w:proofErr w:type="gramStart"/>
                             <w:r>
-                              <w:rPr>
-                                <w:noProof/>
-                              </w:rPr>
-                              <w:t>1</w:t>
+                              <w:t>actress</w:t>
                             </w:r>
+                            <w:proofErr w:type="spellEnd"/>
                             <w:r>
-                              <w:fldChar w:fldCharType="end"/>
+                              <w:t>,  List</w:t>
                             </w:r>
+                            <w:proofErr w:type="gramEnd"/>
                             <w:r>
-                              <w:t xml:space="preserve"> : Nuage de mots formes actives - Wikipédia - List of actors, List of actress,  List of artistes</w:t>
+                              <w:t xml:space="preserve"> of artistes</w:t>
                             </w:r>
                             <w:bookmarkEnd w:id="0"/>
                           </w:p>
@@ -4847,7 +5271,7 @@
                     </pic:cNvPicPr>
                   </pic:nvPicPr>
                   <pic:blipFill>
-                    <a:blip r:embed="rId12">
+                    <a:blip r:embed="rId11">
                       <a:extLst>
                         <a:ext uri="{28A0092B-C50C-407E-A947-70E740481C1C}">
                           <a14:useLocalDpi xmlns:a14="http://schemas.microsoft.com/office/drawing/2010/main" val="0"/>
@@ -4922,32 +5346,22 @@
                                 <w:noProof/>
                               </w:rPr>
                             </w:pPr>
-                            <w:bookmarkStart w:id="2" w:name="_Toc90394992"/>
+                            <w:bookmarkStart w:id="1" w:name="_Toc90394992"/>
                             <w:r>
                               <w:t xml:space="preserve">Figure </w:t>
                             </w:r>
-                            <w:r>
-                              <w:fldChar w:fldCharType="begin"/>
-                            </w:r>
-                            <w:r>
-                              <w:instrText xml:space="preserve"> SEQ Figure \* ARABIC </w:instrText>
-                            </w:r>
-                            <w:r>
-                              <w:fldChar w:fldCharType="separate"/>
-                            </w:r>
-                            <w:r>
-                              <w:rPr>
-                                <w:noProof/>
-                              </w:rPr>
-                              <w:t>2</w:t>
-                            </w:r>
-                            <w:r>
-                              <w:fldChar w:fldCharType="end"/>
-                            </w:r>
+                            <w:fldSimple w:instr=" SEQ Figure \* ARABIC ">
+                              <w:r>
+                                <w:rPr>
+                                  <w:noProof/>
+                                </w:rPr>
+                                <w:t>2</w:t>
+                              </w:r>
+                            </w:fldSimple>
                             <w:r>
                               <w:t xml:space="preserve"> : Nuage de mots formes actives - Wikipédia - List of suicides</w:t>
                             </w:r>
-                            <w:bookmarkEnd w:id="2"/>
+                            <w:bookmarkEnd w:id="1"/>
                           </w:p>
                         </w:txbxContent>
                       </wps:txbx>
@@ -5052,7 +5466,7 @@
                     </pic:cNvPicPr>
                   </pic:nvPicPr>
                   <pic:blipFill rotWithShape="1">
-                    <a:blip r:embed="rId13">
+                    <a:blip r:embed="rId12">
                       <a:extLst>
                         <a:ext uri="{28A0092B-C50C-407E-A947-70E740481C1C}">
                           <a14:useLocalDpi xmlns:a14="http://schemas.microsoft.com/office/drawing/2010/main" val="0"/>
@@ -5149,7 +5563,7 @@
                     </pic:cNvPicPr>
                   </pic:nvPicPr>
                   <pic:blipFill>
-                    <a:blip r:embed="rId14" cstate="print">
+                    <a:blip r:embed="rId13" cstate="print">
                       <a:extLst>
                         <a:ext uri="{28A0092B-C50C-407E-A947-70E740481C1C}">
                           <a14:useLocalDpi xmlns:a14="http://schemas.microsoft.com/office/drawing/2010/main" val="0"/>
@@ -5185,43 +5599,59 @@
       <w:pPr>
         <w:pStyle w:val="Lgende"/>
       </w:pPr>
-      <w:bookmarkStart w:id="4" w:name="_Toc90394993"/>
+      <w:bookmarkStart w:id="2" w:name="_Toc90394993"/>
       <w:r>
         <w:t xml:space="preserve">Figure </w:t>
       </w:r>
-      <w:r>
-        <w:fldChar w:fldCharType="begin"/>
-      </w:r>
-      <w:r>
-        <w:instrText xml:space="preserve"> SEQ Figure \* ARABIC </w:instrText>
-      </w:r>
-      <w:r>
-        <w:fldChar w:fldCharType="separate"/>
-      </w:r>
-      <w:r>
-        <w:rPr>
-          <w:noProof/>
-        </w:rPr>
-        <w:t>3</w:t>
-      </w:r>
-      <w:r>
-        <w:fldChar w:fldCharType="end"/>
-      </w:r>
+      <w:fldSimple w:instr=" SEQ Figure \* ARABIC ">
+        <w:r>
+          <w:rPr>
+            <w:noProof/>
+          </w:rPr>
+          <w:t>3</w:t>
+        </w:r>
+      </w:fldSimple>
       <w:r>
         <w:t xml:space="preserve"> : Analyse des similitudes - Wikipédia - List of suicides</w:t>
       </w:r>
-      <w:bookmarkEnd w:id="4"/>
-    </w:p>
-    <w:p>
-      <w:r>
-        <w:t>Dans les textes de Twitter, les textes semblent très polarisés. Dans la catégorie suicide, les mot bully, suicide, die et kill sont assez marquant</w:t>
+      <w:bookmarkEnd w:id="2"/>
+    </w:p>
+    <w:p>
+      <w:r>
+        <w:t xml:space="preserve">Dans les textes de Twitter, les textes semblent très polarisés. Dans la catégorie suicide, les mot </w:t>
+      </w:r>
+      <w:proofErr w:type="spellStart"/>
+      <w:r>
+        <w:t>bully</w:t>
+      </w:r>
+      <w:proofErr w:type="spellEnd"/>
+      <w:r>
+        <w:t xml:space="preserve">, suicide, die et </w:t>
+      </w:r>
+      <w:proofErr w:type="spellStart"/>
+      <w:r>
+        <w:t>kill</w:t>
+      </w:r>
+      <w:proofErr w:type="spellEnd"/>
+      <w:r>
+        <w:t xml:space="preserve"> sont assez marquant</w:t>
       </w:r>
       <w:r>
         <w:t>s</w:t>
       </w:r>
       <w:r>
-        <w:t>. En comparaison, on trouve beaucoup de vocabulaire joyeux ou plus général dans la catégorie non TS comme happy, news, day,…</w:t>
-      </w:r>
+        <w:t xml:space="preserve">. En comparaison, on trouve beaucoup de vocabulaire joyeux ou plus général dans la catégorie non TS comme happy, news, </w:t>
+      </w:r>
+      <w:proofErr w:type="spellStart"/>
+      <w:proofErr w:type="gramStart"/>
+      <w:r>
+        <w:t>day</w:t>
+      </w:r>
+      <w:proofErr w:type="spellEnd"/>
+      <w:r>
+        <w:t>,…</w:t>
+      </w:r>
+      <w:proofErr w:type="gramEnd"/>
     </w:p>
     <w:p/>
     <w:p>
@@ -5262,7 +5692,7 @@
                     </pic:cNvPicPr>
                   </pic:nvPicPr>
                   <pic:blipFill rotWithShape="1">
-                    <a:blip r:embed="rId15"/>
+                    <a:blip r:embed="rId14"/>
                     <a:srcRect l="37758" t="36647" r="35564" b="36135"/>
                     <a:stretch/>
                   </pic:blipFill>
@@ -5323,7 +5753,7 @@
                     </pic:cNvPicPr>
                   </pic:nvPicPr>
                   <pic:blipFill rotWithShape="1">
-                    <a:blip r:embed="rId16"/>
+                    <a:blip r:embed="rId15"/>
                     <a:srcRect l="27299" t="33492" r="27764" b="33853"/>
                     <a:stretch/>
                   </pic:blipFill>
@@ -5355,28 +5785,18 @@
       <w:pPr>
         <w:pStyle w:val="Lgende"/>
       </w:pPr>
-      <w:bookmarkStart w:id="5" w:name="_Toc90394994"/>
+      <w:bookmarkStart w:id="3" w:name="_Toc90394994"/>
       <w:r>
         <w:t xml:space="preserve">Figure </w:t>
       </w:r>
-      <w:r>
-        <w:fldChar w:fldCharType="begin"/>
-      </w:r>
-      <w:r>
-        <w:instrText xml:space="preserve"> SEQ Figure \* ARABIC </w:instrText>
-      </w:r>
-      <w:r>
-        <w:fldChar w:fldCharType="separate"/>
-      </w:r>
-      <w:r>
-        <w:rPr>
-          <w:noProof/>
-        </w:rPr>
-        <w:t>4</w:t>
-      </w:r>
-      <w:r>
-        <w:fldChar w:fldCharType="end"/>
-      </w:r>
+      <w:fldSimple w:instr=" SEQ Figure \* ARABIC ">
+        <w:r>
+          <w:rPr>
+            <w:noProof/>
+          </w:rPr>
+          <w:t>4</w:t>
+        </w:r>
+      </w:fldSimple>
       <w:r>
         <w:t xml:space="preserve"> : Nuage de mots formes actives - Twitter </w:t>
       </w:r>
@@ -5386,36 +5806,31 @@
       <w:r>
         <w:t xml:space="preserve"> TS</w:t>
       </w:r>
-      <w:bookmarkEnd w:id="5"/>
+      <w:bookmarkEnd w:id="3"/>
       <w:r>
         <w:t xml:space="preserve">        </w:t>
       </w:r>
-      <w:bookmarkStart w:id="6" w:name="_Toc90394995"/>
+      <w:bookmarkStart w:id="4" w:name="_Toc90394995"/>
       <w:r>
         <w:t xml:space="preserve">Figure </w:t>
       </w:r>
-      <w:r>
-        <w:fldChar w:fldCharType="begin"/>
-      </w:r>
-      <w:r>
-        <w:instrText xml:space="preserve"> SEQ Figure \* ARABIC </w:instrText>
-      </w:r>
-      <w:r>
-        <w:fldChar w:fldCharType="separate"/>
-      </w:r>
-      <w:r>
-        <w:rPr>
-          <w:noProof/>
-        </w:rPr>
-        <w:t>5</w:t>
-      </w:r>
-      <w:r>
-        <w:fldChar w:fldCharType="end"/>
-      </w:r>
-      <w:r>
-        <w:t xml:space="preserve"> : Nuage de mots formes actives - Twitter – non TS</w:t>
-      </w:r>
-      <w:bookmarkEnd w:id="6"/>
+      <w:fldSimple w:instr=" SEQ Figure \* ARABIC ">
+        <w:r>
+          <w:rPr>
+            <w:noProof/>
+          </w:rPr>
+          <w:t>5</w:t>
+        </w:r>
+      </w:fldSimple>
+      <w:r>
+        <w:t xml:space="preserve"> : Nuage de mots formes actives - Twitter – </w:t>
+      </w:r>
+      <w:proofErr w:type="gramStart"/>
+      <w:r>
+        <w:t>non TS</w:t>
+      </w:r>
+      <w:bookmarkEnd w:id="4"/>
+      <w:proofErr w:type="gramEnd"/>
     </w:p>
     <w:p/>
     <w:p>
@@ -5464,7 +5879,7 @@
                     </pic:cNvPicPr>
                   </pic:nvPicPr>
                   <pic:blipFill>
-                    <a:blip r:embed="rId17"/>
+                    <a:blip r:embed="rId16"/>
                     <a:stretch>
                       <a:fillRect/>
                     </a:stretch>
@@ -5489,37 +5904,32 @@
       <w:pPr>
         <w:pStyle w:val="Lgende"/>
       </w:pPr>
-      <w:bookmarkStart w:id="7" w:name="_Toc90394996"/>
+      <w:bookmarkStart w:id="5" w:name="_Toc90394996"/>
       <w:r>
         <w:t xml:space="preserve">Figure </w:t>
       </w:r>
-      <w:r>
-        <w:fldChar w:fldCharType="begin"/>
-      </w:r>
-      <w:r>
-        <w:instrText xml:space="preserve"> SEQ Figure \* ARABIC </w:instrText>
-      </w:r>
-      <w:r>
-        <w:fldChar w:fldCharType="separate"/>
-      </w:r>
-      <w:r>
-        <w:rPr>
-          <w:noProof/>
-        </w:rPr>
-        <w:t>6</w:t>
-      </w:r>
-      <w:r>
-        <w:fldChar w:fldCharType="end"/>
-      </w:r>
+      <w:fldSimple w:instr=" SEQ Figure \* ARABIC ">
+        <w:r>
+          <w:rPr>
+            <w:noProof/>
+          </w:rPr>
+          <w:t>6</w:t>
+        </w:r>
+      </w:fldSimple>
       <w:r>
         <w:t xml:space="preserve"> : Analyse des similitudes - Twitter - TS</w:t>
       </w:r>
-      <w:bookmarkEnd w:id="7"/>
-    </w:p>
-    <w:p>
-      <w:r>
-        <w:t>Dans les données provenant de Reddit</w:t>
-      </w:r>
+      <w:bookmarkEnd w:id="5"/>
+    </w:p>
+    <w:p>
+      <w:r>
+        <w:t xml:space="preserve">Dans les données provenant de </w:t>
+      </w:r>
+      <w:proofErr w:type="spellStart"/>
+      <w:r>
+        <w:t>Reddit</w:t>
+      </w:r>
+      <w:proofErr w:type="spellEnd"/>
       <w:r>
         <w:t>, on remarque une similitude dans les vocabulaires des deux catégories : les messages sont centrés sur les ressentis de chacun et sur leurs émotions.</w:t>
       </w:r>
@@ -5562,7 +5972,7 @@
                     </pic:cNvPicPr>
                   </pic:nvPicPr>
                   <pic:blipFill rotWithShape="1">
-                    <a:blip r:embed="rId18"/>
+                    <a:blip r:embed="rId17"/>
                     <a:srcRect l="31139" t="31305" r="27958" b="31964"/>
                     <a:stretch/>
                   </pic:blipFill>
@@ -5615,7 +6025,7 @@
                     </pic:cNvPicPr>
                   </pic:nvPicPr>
                   <pic:blipFill rotWithShape="1">
-                    <a:blip r:embed="rId19"/>
+                    <a:blip r:embed="rId18"/>
                     <a:srcRect l="20032" t="23670" r="17394" b="24850"/>
                     <a:stretch/>
                   </pic:blipFill>
@@ -5647,30 +6057,28 @@
       <w:pPr>
         <w:pStyle w:val="Lgende"/>
       </w:pPr>
-      <w:bookmarkStart w:id="8" w:name="_Toc90394997"/>
+      <w:bookmarkStart w:id="6" w:name="_Toc90394997"/>
       <w:r>
         <w:t xml:space="preserve">Figure </w:t>
       </w:r>
-      <w:r>
-        <w:fldChar w:fldCharType="begin"/>
-      </w:r>
-      <w:r>
-        <w:instrText xml:space="preserve"> SEQ Figure \* ARABIC </w:instrText>
-      </w:r>
-      <w:r>
-        <w:fldChar w:fldCharType="separate"/>
-      </w:r>
-      <w:r>
-        <w:rPr>
-          <w:noProof/>
-        </w:rPr>
-        <w:t>7</w:t>
-      </w:r>
-      <w:r>
-        <w:fldChar w:fldCharType="end"/>
-      </w:r>
-      <w:r>
-        <w:t xml:space="preserve"> : Nuage de mots formes actives - Reddit </w:t>
+      <w:fldSimple w:instr=" SEQ Figure \* ARABIC ">
+        <w:r>
+          <w:rPr>
+            <w:noProof/>
+          </w:rPr>
+          <w:t>7</w:t>
+        </w:r>
+      </w:fldSimple>
+      <w:r>
+        <w:t xml:space="preserve"> : Nuage de mots formes actives - </w:t>
+      </w:r>
+      <w:proofErr w:type="spellStart"/>
+      <w:r>
+        <w:t>Reddit</w:t>
+      </w:r>
+      <w:proofErr w:type="spellEnd"/>
+      <w:r>
+        <w:t xml:space="preserve"> </w:t>
       </w:r>
       <w:r>
         <w:t>–</w:t>
@@ -5678,32 +6086,22 @@
       <w:r>
         <w:t xml:space="preserve"> TS</w:t>
       </w:r>
-      <w:bookmarkEnd w:id="8"/>
+      <w:bookmarkEnd w:id="6"/>
       <w:r>
         <w:t xml:space="preserve">           </w:t>
       </w:r>
-      <w:bookmarkStart w:id="9" w:name="_Toc90394998"/>
+      <w:bookmarkStart w:id="7" w:name="_Toc90394998"/>
       <w:r>
         <w:t xml:space="preserve">Figure </w:t>
       </w:r>
-      <w:r>
-        <w:fldChar w:fldCharType="begin"/>
-      </w:r>
-      <w:r>
-        <w:instrText xml:space="preserve"> SEQ Figure \* ARABIC </w:instrText>
-      </w:r>
-      <w:r>
-        <w:fldChar w:fldCharType="separate"/>
-      </w:r>
-      <w:r>
-        <w:rPr>
-          <w:noProof/>
-        </w:rPr>
-        <w:t>8</w:t>
-      </w:r>
-      <w:r>
-        <w:fldChar w:fldCharType="end"/>
-      </w:r>
+      <w:fldSimple w:instr=" SEQ Figure \* ARABIC ">
+        <w:r>
+          <w:rPr>
+            <w:noProof/>
+          </w:rPr>
+          <w:t>8</w:t>
+        </w:r>
+      </w:fldSimple>
       <w:r>
         <w:t xml:space="preserve"> : Nuage de mot</w:t>
       </w:r>
@@ -5711,12 +6109,22 @@
         <w:t xml:space="preserve"> </w:t>
       </w:r>
       <w:r>
-        <w:t>formes actives</w:t>
-      </w:r>
-      <w:r>
-        <w:t xml:space="preserve"> - Reddit – non TS</w:t>
-      </w:r>
-      <w:bookmarkEnd w:id="9"/>
+        <w:t xml:space="preserve">formes actives - </w:t>
+      </w:r>
+      <w:proofErr w:type="spellStart"/>
+      <w:r>
+        <w:t>Reddit</w:t>
+      </w:r>
+      <w:proofErr w:type="spellEnd"/>
+      <w:r>
+        <w:t xml:space="preserve"> – </w:t>
+      </w:r>
+      <w:proofErr w:type="gramStart"/>
+      <w:r>
+        <w:t>non TS</w:t>
+      </w:r>
+      <w:bookmarkEnd w:id="7"/>
+      <w:proofErr w:type="gramEnd"/>
     </w:p>
     <w:p/>
     <w:p>
@@ -5727,10 +6135,23 @@
         <w:t>verbes</w:t>
       </w:r>
       <w:r>
-        <w:t xml:space="preserve"> les plus utilisés dans les deux catégories de Reddit on trouve </w:t>
-      </w:r>
-      <w:r>
-        <w:t>feel (ressentir) et pratiquement les mêmes verbes.</w:t>
+        <w:t xml:space="preserve"> les plus utilisés dans les deux catégories de </w:t>
+      </w:r>
+      <w:proofErr w:type="spellStart"/>
+      <w:r>
+        <w:t>Reddit</w:t>
+      </w:r>
+      <w:proofErr w:type="spellEnd"/>
+      <w:r>
+        <w:t xml:space="preserve"> on trouve </w:t>
+      </w:r>
+      <w:proofErr w:type="spellStart"/>
+      <w:r>
+        <w:t>feel</w:t>
+      </w:r>
+      <w:proofErr w:type="spellEnd"/>
+      <w:r>
+        <w:t xml:space="preserve"> (ressentir) et pratiquement les mêmes verbes.</w:t>
       </w:r>
     </w:p>
     <w:p>
@@ -5771,7 +6192,7 @@
                     </pic:cNvPicPr>
                   </pic:nvPicPr>
                   <pic:blipFill rotWithShape="1">
-                    <a:blip r:embed="rId20"/>
+                    <a:blip r:embed="rId19"/>
                     <a:srcRect l="31186" t="33545" r="32994" b="32981"/>
                     <a:stretch/>
                   </pic:blipFill>
@@ -5810,7 +6231,7 @@
                     <pic:cNvPicPr/>
                   </pic:nvPicPr>
                   <pic:blipFill>
-                    <a:blip r:embed="rId21"/>
+                    <a:blip r:embed="rId20"/>
                     <a:stretch>
                       <a:fillRect/>
                     </a:stretch>
@@ -5835,61 +6256,62 @@
       <w:pPr>
         <w:pStyle w:val="Lgende"/>
       </w:pPr>
-      <w:bookmarkStart w:id="10" w:name="_Toc90394999"/>
+      <w:bookmarkStart w:id="8" w:name="_Toc90394999"/>
       <w:r>
         <w:t xml:space="preserve">Figure </w:t>
       </w:r>
-      <w:r>
-        <w:fldChar w:fldCharType="begin"/>
-      </w:r>
-      <w:r>
-        <w:instrText xml:space="preserve"> SEQ Figure \* ARABIC </w:instrText>
-      </w:r>
-      <w:r>
-        <w:fldChar w:fldCharType="separate"/>
-      </w:r>
-      <w:r>
-        <w:rPr>
-          <w:noProof/>
-        </w:rPr>
-        <w:t>9</w:t>
-      </w:r>
-      <w:r>
-        <w:fldChar w:fldCharType="end"/>
-      </w:r>
-      <w:r>
-        <w:t xml:space="preserve"> : Nuage de mots verbes - Reddit – TS</w:t>
-      </w:r>
-      <w:bookmarkEnd w:id="10"/>
+      <w:fldSimple w:instr=" SEQ Figure \* ARABIC ">
+        <w:r>
+          <w:rPr>
+            <w:noProof/>
+          </w:rPr>
+          <w:t>9</w:t>
+        </w:r>
+      </w:fldSimple>
+      <w:r>
+        <w:t xml:space="preserve"> : Nuage de mots verbes - </w:t>
+      </w:r>
+      <w:proofErr w:type="spellStart"/>
+      <w:r>
+        <w:t>Reddit</w:t>
+      </w:r>
+      <w:proofErr w:type="spellEnd"/>
+      <w:r>
+        <w:t xml:space="preserve"> – TS</w:t>
+      </w:r>
+      <w:bookmarkEnd w:id="8"/>
       <w:r>
         <w:t xml:space="preserve">                                  </w:t>
       </w:r>
-      <w:bookmarkStart w:id="11" w:name="_Toc90395000"/>
+      <w:bookmarkStart w:id="9" w:name="_Toc90395000"/>
       <w:r>
         <w:t xml:space="preserve">Figure </w:t>
       </w:r>
-      <w:r>
-        <w:fldChar w:fldCharType="begin"/>
-      </w:r>
-      <w:r>
-        <w:instrText xml:space="preserve"> SEQ Figure \* ARABIC </w:instrText>
-      </w:r>
-      <w:r>
-        <w:fldChar w:fldCharType="separate"/>
-      </w:r>
-      <w:r>
-        <w:rPr>
-          <w:noProof/>
-        </w:rPr>
-        <w:t>10</w:t>
-      </w:r>
-      <w:r>
-        <w:fldChar w:fldCharType="end"/>
-      </w:r>
-      <w:r>
-        <w:t xml:space="preserve"> : Nuage de mots verbes - Reddit non TS</w:t>
-      </w:r>
-      <w:bookmarkEnd w:id="11"/>
+      <w:fldSimple w:instr=" SEQ Figure \* ARABIC ">
+        <w:r>
+          <w:rPr>
+            <w:noProof/>
+          </w:rPr>
+          <w:t>10</w:t>
+        </w:r>
+      </w:fldSimple>
+      <w:r>
+        <w:t xml:space="preserve"> : Nuage de mots verbes - </w:t>
+      </w:r>
+      <w:proofErr w:type="spellStart"/>
+      <w:r>
+        <w:t>Reddit</w:t>
+      </w:r>
+      <w:proofErr w:type="spellEnd"/>
+      <w:r>
+        <w:t xml:space="preserve"> </w:t>
+      </w:r>
+      <w:proofErr w:type="gramStart"/>
+      <w:r>
+        <w:t>non TS</w:t>
+      </w:r>
+      <w:bookmarkEnd w:id="9"/>
+      <w:proofErr w:type="gramEnd"/>
     </w:p>
     <w:p/>
     <w:p/>
@@ -5898,11 +6320,24 @@
         <w:t>De façon peu surprenante</w:t>
       </w:r>
       <w:r>
-        <w:t xml:space="preserve"> suite aux nuages de mots précédents</w:t>
-      </w:r>
-      <w:r>
-        <w:t>, on trouve le mot me (moi) en racine principale dans l’analyse des similitudes des textes liés à des TS de Reddit</w:t>
-      </w:r>
+        <w:t xml:space="preserve"> </w:t>
+      </w:r>
+      <w:proofErr w:type="gramStart"/>
+      <w:r>
+        <w:t>suite aux</w:t>
+      </w:r>
+      <w:proofErr w:type="gramEnd"/>
+      <w:r>
+        <w:t xml:space="preserve"> nuages de mots précédents</w:t>
+      </w:r>
+      <w:r>
+        <w:t xml:space="preserve">, on trouve le mot me (moi) en racine principale dans l’analyse des similitudes des textes liés à des TS de </w:t>
+      </w:r>
+      <w:proofErr w:type="spellStart"/>
+      <w:r>
+        <w:t>Reddit</w:t>
+      </w:r>
+      <w:proofErr w:type="spellEnd"/>
       <w:r>
         <w:t xml:space="preserve">. </w:t>
       </w:r>
@@ -5945,7 +6380,7 @@
                     </pic:cNvPicPr>
                   </pic:nvPicPr>
                   <pic:blipFill>
-                    <a:blip r:embed="rId22"/>
+                    <a:blip r:embed="rId21"/>
                     <a:stretch>
                       <a:fillRect/>
                     </a:stretch>
@@ -5970,32 +6405,30 @@
       <w:pPr>
         <w:pStyle w:val="Lgende"/>
       </w:pPr>
-      <w:bookmarkStart w:id="12" w:name="_Toc90395001"/>
+      <w:bookmarkStart w:id="10" w:name="_Toc90395001"/>
       <w:r>
         <w:t xml:space="preserve">Figure </w:t>
       </w:r>
-      <w:r>
-        <w:fldChar w:fldCharType="begin"/>
-      </w:r>
-      <w:r>
-        <w:instrText xml:space="preserve"> SEQ Figure \* ARABIC </w:instrText>
-      </w:r>
-      <w:r>
-        <w:fldChar w:fldCharType="separate"/>
-      </w:r>
-      <w:r>
-        <w:rPr>
-          <w:noProof/>
-        </w:rPr>
-        <w:t>11</w:t>
-      </w:r>
-      <w:r>
-        <w:fldChar w:fldCharType="end"/>
-      </w:r>
-      <w:r>
-        <w:t xml:space="preserve"> : Analyse des similitudes - Reddit - TS</w:t>
-      </w:r>
-      <w:bookmarkEnd w:id="12"/>
+      <w:fldSimple w:instr=" SEQ Figure \* ARABIC ">
+        <w:r>
+          <w:rPr>
+            <w:noProof/>
+          </w:rPr>
+          <w:t>11</w:t>
+        </w:r>
+      </w:fldSimple>
+      <w:r>
+        <w:t xml:space="preserve"> : Analyse des similitudes - </w:t>
+      </w:r>
+      <w:proofErr w:type="spellStart"/>
+      <w:r>
+        <w:t>Reddit</w:t>
+      </w:r>
+      <w:proofErr w:type="spellEnd"/>
+      <w:r>
+        <w:t xml:space="preserve"> - TS</w:t>
+      </w:r>
+      <w:bookmarkEnd w:id="10"/>
     </w:p>
     <w:p/>
     <w:p>
@@ -6003,7 +6436,23 @@
         <w:t>En conclusion, nous utilisons trois jeux de textes assez différents</w:t>
       </w:r>
       <w:r>
-        <w:t>, plutôt formel et axé sur le parcours de vie dans le cadre de Wikipédia, des messages courts et personnels pour Twitter et des messages assez longs et centrés sur les ressentis de ses auteurs pour Reddit. Cette diversité nous permet de faire des analyses sur des textes très différents et nous permet d</w:t>
+        <w:t xml:space="preserve">, plutôt formel et axé sur le parcours de vie </w:t>
+      </w:r>
+      <w:proofErr w:type="gramStart"/>
+      <w:r>
+        <w:t>dans le cadre de</w:t>
+      </w:r>
+      <w:proofErr w:type="gramEnd"/>
+      <w:r>
+        <w:t xml:space="preserve"> Wikipédia, des messages courts et personnels pour Twitter et des messages assez longs et centrés sur les ressentis de ses auteurs pour </w:t>
+      </w:r>
+      <w:proofErr w:type="spellStart"/>
+      <w:r>
+        <w:t>Reddit</w:t>
+      </w:r>
+      <w:proofErr w:type="spellEnd"/>
+      <w:r>
+        <w:t>. Cette diversité nous permet de faire des analyses sur des textes très différents et nous permet d</w:t>
       </w:r>
       <w:r>
         <w:t>e faire des analyses plus complètes.</w:t>
@@ -6049,7 +6498,7 @@
       <w:r>
         <w:fldChar w:fldCharType="separate"/>
       </w:r>
-      <w:hyperlink r:id="rId23" w:anchor="_Toc90394991" w:history="1">
+      <w:hyperlink r:id="rId22" w:anchor="_Toc90394991" w:history="1">
         <w:r>
           <w:rPr>
             <w:rStyle w:val="Lienhypertexte"/>
@@ -6119,7 +6568,7 @@
           <w:lang w:eastAsia="fr-FR"/>
         </w:rPr>
       </w:pPr>
-      <w:hyperlink r:id="rId24" w:anchor="_Toc90394992" w:history="1">
+      <w:hyperlink r:id="rId23" w:anchor="_Toc90394992" w:history="1">
         <w:r>
           <w:rPr>
             <w:rStyle w:val="Lienhypertexte"/>
@@ -6813,7 +7262,7 @@
       </w:r>
     </w:p>
     <w:sectPr>
-      <w:footerReference w:type="default" r:id="rId25"/>
+      <w:footerReference w:type="default" r:id="rId24"/>
       <w:pgSz w:w="11906" w:h="16838"/>
       <w:pgMar w:top="1440" w:right="1440" w:bottom="709" w:left="1440" w:header="708" w:footer="708" w:gutter="0"/>
       <w:cols w:space="708"/>
@@ -6859,6 +7308,7 @@
         <w:docPartUnique/>
       </w:docPartObj>
     </w:sdtPr>
+    <w:sdtEndPr/>
     <w:sdtContent>
       <w:p>
         <w:pPr>
@@ -6925,7 +7375,15 @@
         <w:footnoteRef/>
       </w:r>
       <w:r>
-        <w:t xml:space="preserve"> Lien vers Reddit : </w:t>
+        <w:t xml:space="preserve"> Lien vers </w:t>
+      </w:r>
+      <w:proofErr w:type="spellStart"/>
+      <w:r>
+        <w:t>Reddit</w:t>
+      </w:r>
+      <w:proofErr w:type="spellEnd"/>
+      <w:r>
+        <w:t xml:space="preserve"> : </w:t>
       </w:r>
       <w:hyperlink r:id="rId1" w:history="1">
         <w:r>
@@ -7000,7 +7458,71 @@
         <w:t xml:space="preserve"> </w:t>
       </w:r>
       <w:r>
-        <w:t xml:space="preserve">Lombardo, F., &amp; Daly, M. (2021). Analyzing suicide life stories on Wikipedia with Highway_star and other textual visualization tools. </w:t>
+        <w:t xml:space="preserve">Lombardo, F., &amp; Daly, M. (2021). </w:t>
+      </w:r>
+      <w:proofErr w:type="spellStart"/>
+      <w:r>
+        <w:t>Analyzing</w:t>
+      </w:r>
+      <w:proofErr w:type="spellEnd"/>
+      <w:r>
+        <w:t xml:space="preserve"> suicide life stories on </w:t>
+      </w:r>
+      <w:proofErr w:type="spellStart"/>
+      <w:r>
+        <w:t>Wikipedia</w:t>
+      </w:r>
+      <w:proofErr w:type="spellEnd"/>
+      <w:r>
+        <w:t xml:space="preserve"> </w:t>
+      </w:r>
+      <w:proofErr w:type="spellStart"/>
+      <w:r>
+        <w:t>with</w:t>
+      </w:r>
+      <w:proofErr w:type="spellEnd"/>
+      <w:r>
+        <w:t xml:space="preserve"> </w:t>
+      </w:r>
+      <w:proofErr w:type="spellStart"/>
+      <w:r>
+        <w:t>Highway_star</w:t>
+      </w:r>
+      <w:proofErr w:type="spellEnd"/>
+      <w:r>
+        <w:t xml:space="preserve"> and </w:t>
+      </w:r>
+      <w:proofErr w:type="spellStart"/>
+      <w:r>
+        <w:t>other</w:t>
+      </w:r>
+      <w:proofErr w:type="spellEnd"/>
+      <w:r>
+        <w:t xml:space="preserve"> </w:t>
+      </w:r>
+      <w:proofErr w:type="spellStart"/>
+      <w:r>
+        <w:t>textual</w:t>
+      </w:r>
+      <w:proofErr w:type="spellEnd"/>
+      <w:r>
+        <w:t xml:space="preserve"> </w:t>
+      </w:r>
+      <w:proofErr w:type="spellStart"/>
+      <w:r>
+        <w:t>visualization</w:t>
+      </w:r>
+      <w:proofErr w:type="spellEnd"/>
+      <w:r>
+        <w:t xml:space="preserve"> </w:t>
+      </w:r>
+      <w:proofErr w:type="spellStart"/>
+      <w:r>
+        <w:t>tools</w:t>
+      </w:r>
+      <w:proofErr w:type="spellEnd"/>
+      <w:r>
+        <w:t xml:space="preserve">. </w:t>
       </w:r>
       <w:r>
         <w:rPr>

</xml_diff>